<commit_message>
iniciando avaliação de testes-de-software
</commit_message>
<xml_diff>
--- a/sistemas_ricardo/testes_de_software/teste_sistema_formulário/plano-de-teste.docx
+++ b/sistemas_ricardo/testes_de_software/teste_sistema_formulário/plano-de-teste.docx
@@ -464,47 +464,7 @@
           <w:szCs w:val="24"/>
           <w:lang w:eastAsia="pt-BR"/>
         </w:rPr>
-        <w:t xml:space="preserve">Testar se o </w:t>
-      </w:r>
-      <w:proofErr w:type="spellStart"/>
-      <w:r>
-        <w:rPr>
-          <w:rFonts w:eastAsia="Times New Roman" w:cstheme="minorHAnsi"/>
-          <w:sz w:val="24"/>
-          <w:szCs w:val="24"/>
-          <w:lang w:eastAsia="pt-BR"/>
-        </w:rPr>
-        <w:t>login</w:t>
-      </w:r>
-      <w:proofErr w:type="spellEnd"/>
-      <w:r>
-        <w:rPr>
-          <w:rFonts w:eastAsia="Times New Roman" w:cstheme="minorHAnsi"/>
-          <w:sz w:val="24"/>
-          <w:szCs w:val="24"/>
-          <w:lang w:eastAsia="pt-BR"/>
-        </w:rPr>
-        <w:t xml:space="preserve"> com credenciais </w:t>
-      </w:r>
-      <w:r>
-        <w:rPr>
-          <w:rFonts w:eastAsia="Times New Roman" w:cstheme="minorHAnsi"/>
-          <w:b/>
-          <w:bCs/>
-          <w:sz w:val="24"/>
-          <w:szCs w:val="24"/>
-          <w:lang w:eastAsia="pt-BR"/>
-        </w:rPr>
-        <w:t>existentes e válidas</w:t>
-      </w:r>
-      <w:r>
-        <w:rPr>
-          <w:rFonts w:eastAsia="Times New Roman" w:cstheme="minorHAnsi"/>
-          <w:sz w:val="24"/>
-          <w:szCs w:val="24"/>
-          <w:lang w:eastAsia="pt-BR"/>
-        </w:rPr>
-        <w:t xml:space="preserve"> é bem-sucedido.</w:t>
+        <w:t>Testar se o cadastro com credenciais existentes e válidas é bem-sucedido.</w:t>
       </w:r>
     </w:p>
     <w:p>
@@ -528,7 +488,7 @@
           <w:szCs w:val="24"/>
           <w:lang w:eastAsia="pt-BR"/>
         </w:rPr>
-        <w:t xml:space="preserve">Verificar se o </w:t>
+        <w:t xml:space="preserve">Testar se o </w:t>
       </w:r>
       <w:proofErr w:type="spellStart"/>
       <w:r>
@@ -559,16 +519,25 @@
           <w:szCs w:val="24"/>
           <w:lang w:eastAsia="pt-BR"/>
         </w:rPr>
-        <w:t>inexistentes</w:t>
-      </w:r>
-      <w:r>
-        <w:rPr>
-          <w:rFonts w:eastAsia="Times New Roman" w:cstheme="minorHAnsi"/>
-          <w:sz w:val="24"/>
-          <w:szCs w:val="24"/>
-          <w:lang w:eastAsia="pt-BR"/>
-        </w:rPr>
-        <w:t xml:space="preserve"> é rejeitado.</w:t>
+        <w:t>existentes e válidas</w:t>
+      </w:r>
+      <w:r>
+        <w:rPr>
+          <w:rFonts w:eastAsia="Times New Roman" w:cstheme="minorHAnsi"/>
+          <w:sz w:val="24"/>
+          <w:szCs w:val="24"/>
+          <w:lang w:eastAsia="pt-BR"/>
+        </w:rPr>
+        <w:t xml:space="preserve"> é bem-</w:t>
+      </w:r>
+      <w:r>
+        <w:rPr>
+          <w:rFonts w:eastAsia="Times New Roman" w:cstheme="minorHAnsi"/>
+          <w:sz w:val="24"/>
+          <w:szCs w:val="24"/>
+          <w:lang w:eastAsia="pt-BR"/>
+        </w:rPr>
+        <w:t>sucedido.</w:t>
       </w:r>
     </w:p>
     <w:p>
@@ -592,6 +561,70 @@
           <w:szCs w:val="24"/>
           <w:lang w:eastAsia="pt-BR"/>
         </w:rPr>
+        <w:t xml:space="preserve">Verificar se o </w:t>
+      </w:r>
+      <w:proofErr w:type="spellStart"/>
+      <w:r>
+        <w:rPr>
+          <w:rFonts w:eastAsia="Times New Roman" w:cstheme="minorHAnsi"/>
+          <w:sz w:val="24"/>
+          <w:szCs w:val="24"/>
+          <w:lang w:eastAsia="pt-BR"/>
+        </w:rPr>
+        <w:t>login</w:t>
+      </w:r>
+      <w:proofErr w:type="spellEnd"/>
+      <w:r>
+        <w:rPr>
+          <w:rFonts w:eastAsia="Times New Roman" w:cstheme="minorHAnsi"/>
+          <w:sz w:val="24"/>
+          <w:szCs w:val="24"/>
+          <w:lang w:eastAsia="pt-BR"/>
+        </w:rPr>
+        <w:t xml:space="preserve"> com credenciais </w:t>
+      </w:r>
+      <w:r>
+        <w:rPr>
+          <w:rFonts w:eastAsia="Times New Roman" w:cstheme="minorHAnsi"/>
+          <w:b/>
+          <w:bCs/>
+          <w:sz w:val="24"/>
+          <w:szCs w:val="24"/>
+          <w:lang w:eastAsia="pt-BR"/>
+        </w:rPr>
+        <w:t>inexistentes</w:t>
+      </w:r>
+      <w:r>
+        <w:rPr>
+          <w:rFonts w:eastAsia="Times New Roman" w:cstheme="minorHAnsi"/>
+          <w:sz w:val="24"/>
+          <w:szCs w:val="24"/>
+          <w:lang w:eastAsia="pt-BR"/>
+        </w:rPr>
+        <w:t xml:space="preserve"> é rejeitado.</w:t>
+      </w:r>
+    </w:p>
+    <w:p>
+      <w:pPr>
+        <w:numPr>
+          <w:ilvl w:val="1"/>
+          <w:numId w:val="3"/>
+        </w:numPr>
+        <w:spacing w:before="100" w:beforeAutospacing="1" w:after="100" w:afterAutospacing="1" w:line="240" w:lineRule="auto"/>
+        <w:rPr>
+          <w:rFonts w:eastAsia="Times New Roman" w:cstheme="minorHAnsi"/>
+          <w:sz w:val="24"/>
+          <w:szCs w:val="24"/>
+          <w:lang w:eastAsia="pt-BR"/>
+        </w:rPr>
+      </w:pPr>
+      <w:r>
+        <w:rPr>
+          <w:rFonts w:eastAsia="Times New Roman" w:cstheme="minorHAnsi"/>
+          <w:sz w:val="24"/>
+          <w:szCs w:val="24"/>
+          <w:lang w:eastAsia="pt-BR"/>
+        </w:rPr>
         <w:t xml:space="preserve">Testar se o </w:t>
       </w:r>
       <w:proofErr w:type="spellStart"/>
@@ -966,6 +999,7 @@
           <w:szCs w:val="24"/>
           <w:lang w:eastAsia="pt-BR"/>
         </w:rPr>
+        <w:lastRenderedPageBreak/>
         <w:t xml:space="preserve">Testar a </w:t>
       </w:r>
       <w:r>
@@ -1305,27 +1339,16 @@
           <w:szCs w:val="24"/>
           <w:lang w:eastAsia="pt-BR"/>
         </w:rPr>
-        <w:t xml:space="preserve"> Google </w:t>
-      </w:r>
-      <w:proofErr w:type="spellStart"/>
-      <w:r>
-        <w:rPr>
-          <w:rFonts w:eastAsia="Times New Roman" w:cstheme="minorHAnsi"/>
-          <w:sz w:val="24"/>
-          <w:szCs w:val="24"/>
-          <w:lang w:eastAsia="pt-BR"/>
-        </w:rPr>
-        <w:t>Forms</w:t>
-      </w:r>
-      <w:proofErr w:type="spellEnd"/>
-      <w:r>
-        <w:rPr>
-          <w:rFonts w:eastAsia="Times New Roman" w:cstheme="minorHAnsi"/>
-          <w:sz w:val="24"/>
-          <w:szCs w:val="24"/>
-          <w:lang w:eastAsia="pt-BR"/>
-        </w:rPr>
-        <w:t>.</w:t>
+        <w:t xml:space="preserve"> </w:t>
+      </w:r>
+      <w:r>
+        <w:rPr>
+          <w:rFonts w:eastAsia="Times New Roman" w:cstheme="minorHAnsi"/>
+          <w:sz w:val="24"/>
+          <w:szCs w:val="24"/>
+          <w:lang w:eastAsia="pt-BR"/>
+        </w:rPr>
+        <w:t>Site com HTML, CSS, JS, PHP, MYSQL.</w:t>
       </w:r>
     </w:p>
     <w:p>
@@ -1368,7 +1391,7 @@
           <w:sz w:val="24"/>
           <w:szCs w:val="24"/>
         </w:rPr>
-        <w:t>CRITÉRIOS DE ACEITAÇÃO</w:t>
+        <w:t>Critérios de aceitação</w:t>
       </w:r>
     </w:p>
     <w:p>
@@ -1433,14 +1456,12 @@
           <w:szCs w:val="24"/>
           <w:lang w:eastAsia="pt-BR"/>
         </w:rPr>
-        <w:t xml:space="preserve">O </w:t>
+        <w:t xml:space="preserve">O cadastro deve funcionar perfeitamente, impedir cadastro de pessoas com campos </w:t>
       </w:r>
       <w:proofErr w:type="spellStart"/>
       <w:r>
         <w:rPr>
           <w:rFonts w:eastAsia="Times New Roman" w:cstheme="minorHAnsi"/>
-          <w:b/>
-          <w:bCs/>
           <w:sz w:val="24"/>
           <w:szCs w:val="24"/>
           <w:lang w:eastAsia="pt-BR"/>
@@ -1455,7 +1476,7 @@
           <w:szCs w:val="24"/>
           <w:lang w:eastAsia="pt-BR"/>
         </w:rPr>
-        <w:t xml:space="preserve"> deve funcionar perfeitamente para usuários válidos, e impedir o acesso de usuários inválidos.</w:t>
+        <w:t>/senha vazio.</w:t>
       </w:r>
     </w:p>
     <w:p>
@@ -1479,27 +1500,27 @@
           <w:szCs w:val="24"/>
           <w:lang w:eastAsia="pt-BR"/>
         </w:rPr>
-        <w:t xml:space="preserve">Os usuários precisam conseguir </w:t>
-      </w:r>
-      <w:r>
-        <w:rPr>
-          <w:rFonts w:eastAsia="Times New Roman" w:cstheme="minorHAnsi"/>
-          <w:b/>
-          <w:bCs/>
-          <w:sz w:val="24"/>
-          <w:szCs w:val="24"/>
-          <w:lang w:eastAsia="pt-BR"/>
-        </w:rPr>
-        <w:t>selecionar apenas uma opção</w:t>
-      </w:r>
-      <w:r>
-        <w:rPr>
-          <w:rFonts w:eastAsia="Times New Roman" w:cstheme="minorHAnsi"/>
-          <w:sz w:val="24"/>
-          <w:szCs w:val="24"/>
-          <w:lang w:eastAsia="pt-BR"/>
-        </w:rPr>
-        <w:t xml:space="preserve"> para votar.</w:t>
+        <w:t xml:space="preserve">O redirecionamento deve agir normalmente, da página de cadastro para o </w:t>
+      </w:r>
+      <w:proofErr w:type="spellStart"/>
+      <w:r>
+        <w:rPr>
+          <w:rFonts w:eastAsia="Times New Roman" w:cstheme="minorHAnsi"/>
+          <w:sz w:val="24"/>
+          <w:szCs w:val="24"/>
+          <w:lang w:eastAsia="pt-BR"/>
+        </w:rPr>
+        <w:t>login</w:t>
+      </w:r>
+      <w:proofErr w:type="spellEnd"/>
+      <w:r>
+        <w:rPr>
+          <w:rFonts w:eastAsia="Times New Roman" w:cstheme="minorHAnsi"/>
+          <w:sz w:val="24"/>
+          <w:szCs w:val="24"/>
+          <w:lang w:eastAsia="pt-BR"/>
+        </w:rPr>
+        <w:t>, com mensagem de sucesso.</w:t>
       </w:r>
     </w:p>
     <w:p>
@@ -1525,25 +1546,27 @@
         </w:rPr>
         <w:t xml:space="preserve">O </w:t>
       </w:r>
-      <w:r>
-        <w:rPr>
-          <w:rFonts w:eastAsia="Times New Roman" w:cstheme="minorHAnsi"/>
-          <w:b/>
-          <w:bCs/>
-          <w:sz w:val="24"/>
-          <w:szCs w:val="24"/>
-          <w:lang w:eastAsia="pt-BR"/>
-        </w:rPr>
-        <w:t>envio da enquete</w:t>
-      </w:r>
-      <w:r>
-        <w:rPr>
-          <w:rFonts w:eastAsia="Times New Roman" w:cstheme="minorHAnsi"/>
-          <w:sz w:val="24"/>
-          <w:szCs w:val="24"/>
-          <w:lang w:eastAsia="pt-BR"/>
-        </w:rPr>
-        <w:t xml:space="preserve"> deve ser bem-sucedido.</w:t>
+      <w:proofErr w:type="spellStart"/>
+      <w:r>
+        <w:rPr>
+          <w:rFonts w:eastAsia="Times New Roman" w:cstheme="minorHAnsi"/>
+          <w:b/>
+          <w:bCs/>
+          <w:sz w:val="24"/>
+          <w:szCs w:val="24"/>
+          <w:lang w:eastAsia="pt-BR"/>
+        </w:rPr>
+        <w:t>login</w:t>
+      </w:r>
+      <w:proofErr w:type="spellEnd"/>
+      <w:r>
+        <w:rPr>
+          <w:rFonts w:eastAsia="Times New Roman" w:cstheme="minorHAnsi"/>
+          <w:sz w:val="24"/>
+          <w:szCs w:val="24"/>
+          <w:lang w:eastAsia="pt-BR"/>
+        </w:rPr>
+        <w:t xml:space="preserve"> deve funcionar perfeitamente para usuários válidos, e impedir o acesso de usuários inválidos.</w:t>
       </w:r>
     </w:p>
     <w:p>
@@ -1567,27 +1590,28 @@
           <w:szCs w:val="24"/>
           <w:lang w:eastAsia="pt-BR"/>
         </w:rPr>
-        <w:t xml:space="preserve">A </w:t>
-      </w:r>
-      <w:r>
-        <w:rPr>
-          <w:rFonts w:eastAsia="Times New Roman" w:cstheme="minorHAnsi"/>
-          <w:b/>
-          <w:bCs/>
-          <w:sz w:val="24"/>
-          <w:szCs w:val="24"/>
-          <w:lang w:eastAsia="pt-BR"/>
-        </w:rPr>
-        <w:t>contagem dos votos</w:t>
-      </w:r>
-      <w:r>
-        <w:rPr>
-          <w:rFonts w:eastAsia="Times New Roman" w:cstheme="minorHAnsi"/>
-          <w:sz w:val="24"/>
-          <w:szCs w:val="24"/>
-          <w:lang w:eastAsia="pt-BR"/>
-        </w:rPr>
-        <w:t xml:space="preserve"> tem que ser precisa e correta.</w:t>
+        <w:t xml:space="preserve">O redirecionamento do </w:t>
+      </w:r>
+      <w:proofErr w:type="spellStart"/>
+      <w:r>
+        <w:rPr>
+          <w:rFonts w:eastAsia="Times New Roman" w:cstheme="minorHAnsi"/>
+          <w:b/>
+          <w:sz w:val="24"/>
+          <w:szCs w:val="24"/>
+          <w:lang w:eastAsia="pt-BR"/>
+        </w:rPr>
+        <w:t>login</w:t>
+      </w:r>
+      <w:proofErr w:type="spellEnd"/>
+      <w:r>
+        <w:rPr>
+          <w:rFonts w:eastAsia="Times New Roman" w:cstheme="minorHAnsi"/>
+          <w:sz w:val="24"/>
+          <w:szCs w:val="24"/>
+          <w:lang w:eastAsia="pt-BR"/>
+        </w:rPr>
+        <w:t xml:space="preserve"> para dentro do programa deve agir como esperado.</w:t>
       </w:r>
     </w:p>
     <w:p>
@@ -1611,7 +1635,214 @@
           <w:szCs w:val="24"/>
           <w:lang w:eastAsia="pt-BR"/>
         </w:rPr>
-        <w:t>Não pode haver nenhum erro ou comportamento inesperado (bugs) durante o uso.</w:t>
+        <w:t xml:space="preserve">Os usuários precisam conseguir </w:t>
+      </w:r>
+      <w:r>
+        <w:rPr>
+          <w:rFonts w:eastAsia="Times New Roman" w:cstheme="minorHAnsi"/>
+          <w:b/>
+          <w:bCs/>
+          <w:sz w:val="24"/>
+          <w:szCs w:val="24"/>
+          <w:lang w:eastAsia="pt-BR"/>
+        </w:rPr>
+        <w:t>selecionar apenas uma opção</w:t>
+      </w:r>
+      <w:r>
+        <w:rPr>
+          <w:rFonts w:eastAsia="Times New Roman" w:cstheme="minorHAnsi"/>
+          <w:sz w:val="24"/>
+          <w:szCs w:val="24"/>
+          <w:lang w:eastAsia="pt-BR"/>
+        </w:rPr>
+        <w:t xml:space="preserve"> para votar</w:t>
+      </w:r>
+      <w:r>
+        <w:rPr>
+          <w:rFonts w:eastAsia="Times New Roman" w:cstheme="minorHAnsi"/>
+          <w:sz w:val="24"/>
+          <w:szCs w:val="24"/>
+          <w:lang w:eastAsia="pt-BR"/>
+        </w:rPr>
+        <w:t>, também não deve contabilizar o voto caso os campos estejam vazios (nulos)</w:t>
+      </w:r>
+      <w:r>
+        <w:rPr>
+          <w:rFonts w:eastAsia="Times New Roman" w:cstheme="minorHAnsi"/>
+          <w:sz w:val="24"/>
+          <w:szCs w:val="24"/>
+          <w:lang w:eastAsia="pt-BR"/>
+        </w:rPr>
+        <w:t>.</w:t>
+      </w:r>
+    </w:p>
+    <w:p>
+      <w:pPr>
+        <w:numPr>
+          <w:ilvl w:val="0"/>
+          <w:numId w:val="6"/>
+        </w:numPr>
+        <w:spacing w:before="100" w:beforeAutospacing="1" w:after="100" w:afterAutospacing="1" w:line="240" w:lineRule="auto"/>
+        <w:rPr>
+          <w:rFonts w:eastAsia="Times New Roman" w:cstheme="minorHAnsi"/>
+          <w:sz w:val="24"/>
+          <w:szCs w:val="24"/>
+          <w:lang w:eastAsia="pt-BR"/>
+        </w:rPr>
+      </w:pPr>
+      <w:bookmarkStart w:id="0" w:name="_GoBack"/>
+      <w:r>
+        <w:rPr>
+          <w:rFonts w:eastAsia="Times New Roman" w:cstheme="minorHAnsi"/>
+          <w:sz w:val="24"/>
+          <w:szCs w:val="24"/>
+          <w:lang w:eastAsia="pt-BR"/>
+        </w:rPr>
+        <w:t xml:space="preserve">O </w:t>
+      </w:r>
+      <w:r>
+        <w:rPr>
+          <w:rFonts w:eastAsia="Times New Roman" w:cstheme="minorHAnsi"/>
+          <w:b/>
+          <w:bCs/>
+          <w:sz w:val="24"/>
+          <w:szCs w:val="24"/>
+          <w:lang w:eastAsia="pt-BR"/>
+        </w:rPr>
+        <w:t>envio da enquete</w:t>
+      </w:r>
+      <w:r>
+        <w:rPr>
+          <w:rFonts w:eastAsia="Times New Roman" w:cstheme="minorHAnsi"/>
+          <w:sz w:val="24"/>
+          <w:szCs w:val="24"/>
+          <w:lang w:eastAsia="pt-BR"/>
+        </w:rPr>
+        <w:t xml:space="preserve"> deve ser bem-sucedido, com uma mensagem para </w:t>
+      </w:r>
+      <w:r>
+        <w:rPr>
+          <w:rFonts w:eastAsia="Times New Roman" w:cstheme="minorHAnsi"/>
+          <w:sz w:val="24"/>
+          <w:szCs w:val="24"/>
+          <w:lang w:eastAsia="pt-BR"/>
+        </w:rPr>
+        <w:t>o usuário indicando o sucesso ou o erro.</w:t>
+      </w:r>
+    </w:p>
+    <w:bookmarkEnd w:id="0"/>
+    <w:p>
+      <w:pPr>
+        <w:numPr>
+          <w:ilvl w:val="0"/>
+          <w:numId w:val="6"/>
+        </w:numPr>
+        <w:spacing w:before="100" w:beforeAutospacing="1" w:after="100" w:afterAutospacing="1" w:line="240" w:lineRule="auto"/>
+        <w:rPr>
+          <w:rFonts w:eastAsia="Times New Roman" w:cstheme="minorHAnsi"/>
+          <w:sz w:val="24"/>
+          <w:szCs w:val="24"/>
+          <w:lang w:eastAsia="pt-BR"/>
+        </w:rPr>
+      </w:pPr>
+      <w:r>
+        <w:rPr>
+          <w:rFonts w:eastAsia="Times New Roman" w:cstheme="minorHAnsi"/>
+          <w:sz w:val="24"/>
+          <w:szCs w:val="24"/>
+          <w:lang w:eastAsia="pt-BR"/>
+        </w:rPr>
+        <w:t xml:space="preserve">A </w:t>
+      </w:r>
+      <w:r>
+        <w:rPr>
+          <w:rFonts w:eastAsia="Times New Roman" w:cstheme="minorHAnsi"/>
+          <w:b/>
+          <w:bCs/>
+          <w:sz w:val="24"/>
+          <w:szCs w:val="24"/>
+          <w:lang w:eastAsia="pt-BR"/>
+        </w:rPr>
+        <w:t>contagem dos votos</w:t>
+      </w:r>
+      <w:r>
+        <w:rPr>
+          <w:rFonts w:eastAsia="Times New Roman" w:cstheme="minorHAnsi"/>
+          <w:sz w:val="24"/>
+          <w:szCs w:val="24"/>
+          <w:lang w:eastAsia="pt-BR"/>
+        </w:rPr>
+        <w:t xml:space="preserve"> tem que ser precisa e correta, de acordo com os envios de enquete corretos e sem erros.</w:t>
+      </w:r>
+    </w:p>
+    <w:p>
+      <w:pPr>
+        <w:numPr>
+          <w:ilvl w:val="0"/>
+          <w:numId w:val="6"/>
+        </w:numPr>
+        <w:spacing w:before="100" w:beforeAutospacing="1" w:after="100" w:afterAutospacing="1" w:line="240" w:lineRule="auto"/>
+        <w:rPr>
+          <w:rFonts w:eastAsia="Times New Roman" w:cstheme="minorHAnsi"/>
+          <w:sz w:val="24"/>
+          <w:szCs w:val="24"/>
+          <w:lang w:eastAsia="pt-BR"/>
+        </w:rPr>
+      </w:pPr>
+      <w:r>
+        <w:rPr>
+          <w:rFonts w:eastAsia="Times New Roman" w:cstheme="minorHAnsi"/>
+          <w:sz w:val="24"/>
+          <w:szCs w:val="24"/>
+          <w:lang w:eastAsia="pt-BR"/>
+        </w:rPr>
+        <w:t xml:space="preserve">Não pode haver nenhum erro ou comportamento </w:t>
+      </w:r>
+      <w:r>
+        <w:rPr>
+          <w:rFonts w:eastAsia="Times New Roman" w:cstheme="minorHAnsi"/>
+          <w:sz w:val="24"/>
+          <w:szCs w:val="24"/>
+          <w:lang w:eastAsia="pt-BR"/>
+        </w:rPr>
+        <w:t>inesperado (</w:t>
+      </w:r>
+      <w:r>
+        <w:rPr>
+          <w:rFonts w:eastAsia="Times New Roman" w:cstheme="minorHAnsi"/>
+          <w:b/>
+          <w:sz w:val="24"/>
+          <w:szCs w:val="24"/>
+          <w:lang w:eastAsia="pt-BR"/>
+        </w:rPr>
+        <w:t>bugs</w:t>
+      </w:r>
+      <w:r>
+        <w:rPr>
+          <w:rFonts w:eastAsia="Times New Roman" w:cstheme="minorHAnsi"/>
+          <w:sz w:val="24"/>
+          <w:szCs w:val="24"/>
+          <w:lang w:eastAsia="pt-BR"/>
+        </w:rPr>
+        <w:t xml:space="preserve">) </w:t>
+      </w:r>
+      <w:r>
+        <w:rPr>
+          <w:rFonts w:eastAsia="Times New Roman" w:cstheme="minorHAnsi"/>
+          <w:sz w:val="24"/>
+          <w:szCs w:val="24"/>
+          <w:lang w:eastAsia="pt-BR"/>
+        </w:rPr>
+        <w:t>du</w:t>
+      </w:r>
+      <w:r>
+        <w:rPr>
+          <w:rFonts w:eastAsia="Times New Roman" w:cstheme="minorHAnsi"/>
+          <w:sz w:val="24"/>
+          <w:szCs w:val="24"/>
+          <w:lang w:eastAsia="pt-BR"/>
+        </w:rPr>
+        <w:t>rante o uso/redirecionamento da página.</w:t>
       </w:r>
     </w:p>
     <w:p>
@@ -1624,8 +1855,24 @@
           <w:u w:val="single"/>
         </w:rPr>
       </w:pPr>
-      <w:bookmarkStart w:id="0" w:name="_GoBack"/>
-      <w:bookmarkEnd w:id="0"/>
+    </w:p>
+    <w:p>
+      <w:pPr>
+        <w:rPr>
+          <w:b/>
+          <w:sz w:val="24"/>
+          <w:szCs w:val="24"/>
+        </w:rPr>
+      </w:pPr>
+    </w:p>
+    <w:p>
+      <w:pPr>
+        <w:rPr>
+          <w:b/>
+          <w:sz w:val="24"/>
+          <w:szCs w:val="24"/>
+        </w:rPr>
+      </w:pPr>
     </w:p>
     <w:p>
       <w:pPr>
@@ -1735,7 +1982,14 @@
           <w:sz w:val="24"/>
           <w:szCs w:val="24"/>
         </w:rPr>
-        <w:t>09/06/20254</w:t>
+        <w:t>11</w:t>
+      </w:r>
+      <w:r>
+        <w:rPr>
+          <w:sz w:val="24"/>
+          <w:szCs w:val="24"/>
+        </w:rPr>
+        <w:t>/06/20254</w:t>
       </w:r>
     </w:p>
     <w:p>

</xml_diff>